<commit_message>
added 1 part of methodology
</commit_message>
<xml_diff>
--- a/Determinación de características del exoplaneta Kepler HD63433B.docx
+++ b/Determinación de características del exoplaneta Kepler HD63433B.docx
@@ -116,7 +116,15 @@
         <w:t xml:space="preserve"> exoplanetas, estos cuerpos se pueden clasificar según varias características pero se utilizará</w:t>
       </w:r>
       <w:r>
-        <w:t xml:space="preserve"> la taxonomía de Plávalová [1], la cual considera cinco características de los planetas, para clasificarlos. </w:t>
+        <w:t xml:space="preserve"> la taxonomía de </w:t>
+      </w:r>
+      <w:proofErr w:type="spellStart"/>
+      <w:r>
+        <w:t>Plávalová</w:t>
+      </w:r>
+      <w:proofErr w:type="spellEnd"/>
+      <w:r>
+        <w:t xml:space="preserve"> [1], la cual considera cinco características de los planetas, para clasificarlos. </w:t>
       </w:r>
       <w:r>
         <w:t xml:space="preserve">Estas características son según su masa, semieje mayor, temperatura en la superficie, excentricidad y atributos de la superficie. </w:t>
@@ -1608,10 +1616,46 @@
         <w:rPr>
           <w:rFonts w:eastAsiaTheme="minorEastAsia"/>
         </w:rPr>
-        <w:t xml:space="preserve">Velocidad radial de la estrella 51 pegasi, enfasada a un periodo de 4.23 días, obtenida con el espectrógrafo ELODIE </w:t>
-      </w:r>
-      <w:r>
-        <w:t xml:space="preserve">(Mayor &amp; Queloz 1995). La señal es causada por un exoplaneta de masa mínima de 0.47 </w:t>
+        <w:t xml:space="preserve">Velocidad radial de la estrella 51 </w:t>
+      </w:r>
+      <w:proofErr w:type="spellStart"/>
+      <w:r>
+        <w:rPr>
+          <w:rFonts w:eastAsiaTheme="minorEastAsia"/>
+        </w:rPr>
+        <w:t>pegasi</w:t>
+      </w:r>
+      <w:proofErr w:type="spellEnd"/>
+      <w:r>
+        <w:rPr>
+          <w:rFonts w:eastAsiaTheme="minorEastAsia"/>
+        </w:rPr>
+        <w:t xml:space="preserve">, </w:t>
+      </w:r>
+      <w:proofErr w:type="spellStart"/>
+      <w:r>
+        <w:rPr>
+          <w:rFonts w:eastAsiaTheme="minorEastAsia"/>
+        </w:rPr>
+        <w:t>enfasada</w:t>
+      </w:r>
+      <w:proofErr w:type="spellEnd"/>
+      <w:r>
+        <w:rPr>
+          <w:rFonts w:eastAsiaTheme="minorEastAsia"/>
+        </w:rPr>
+        <w:t xml:space="preserve"> a un periodo de 4.23 días, obtenida con el espectrógrafo ELODIE </w:t>
+      </w:r>
+      <w:r>
+        <w:t xml:space="preserve">(Mayor &amp; </w:t>
+      </w:r>
+      <w:proofErr w:type="spellStart"/>
+      <w:r>
+        <w:t>Queloz</w:t>
+      </w:r>
+      <w:proofErr w:type="spellEnd"/>
+      <w:r>
+        <w:t xml:space="preserve"> 1995). La señal es causada por un exoplaneta de masa mínima de 0.47 </w:t>
       </w:r>
       <m:oMath>
         <m:sSub>
@@ -1717,6 +1761,7 @@
       <w:r>
         <w:rPr>
           <w:bCs/>
+          <w:noProof/>
         </w:rPr>
         <w:lastRenderedPageBreak/>
         <w:drawing>
@@ -1797,6 +1842,18 @@
       </w:r>
     </w:p>
     <w:p>
+      <w:r>
+        <w:t xml:space="preserve">El primer planeta detectado con este método fue </w:t>
+      </w:r>
+      <w:r>
+        <w:t>HD 209458</w:t>
+      </w:r>
+      <w:r>
+        <w:t>B en la constelación de Pegaso y su curva de luz es la siguiente:</w:t>
+      </w:r>
+    </w:p>
+    <w:p/>
+    <w:p>
       <w:pPr>
         <w:ind w:left="708" w:firstLine="708"/>
       </w:pPr>
@@ -1872,48 +1929,838 @@
       <w:r>
         <w:t xml:space="preserve">imagen de </w:t>
       </w:r>
-      <w:r>
-        <w:t>From Hot Jupiters to Hot Neptunes ... and Below</w:t>
-      </w:r>
-    </w:p>
-    <w:p>
-      <w:r>
-        <w:t xml:space="preserve">El primer planeta detectado con este método fue </w:t>
-      </w:r>
-      <w:r>
-        <w:t>HD 209458</w:t>
-      </w:r>
-      <w:r>
-        <w:t>B en la constelación de Pegaso y su curva de luz es la siguiente</w:t>
-      </w:r>
-      <w:r>
-        <w:t>:</w:t>
-      </w:r>
-    </w:p>
-    <w:p/>
-    <w:p>
-      <w:r>
-        <w:t>Parámetros que se pueden calcular</w:t>
-      </w:r>
-    </w:p>
-    <w:p>
-      <w:r>
+      <w:proofErr w:type="spellStart"/>
+      <w:r>
+        <w:t>From</w:t>
+      </w:r>
+      <w:proofErr w:type="spellEnd"/>
+      <w:r>
+        <w:t xml:space="preserve"> Hot </w:t>
+      </w:r>
+      <w:proofErr w:type="spellStart"/>
+      <w:r>
+        <w:t>Jupiters</w:t>
+      </w:r>
+      <w:proofErr w:type="spellEnd"/>
+      <w:r>
+        <w:t xml:space="preserve"> </w:t>
+      </w:r>
+      <w:proofErr w:type="spellStart"/>
+      <w:r>
+        <w:t>to</w:t>
+      </w:r>
+      <w:proofErr w:type="spellEnd"/>
+      <w:r>
+        <w:t xml:space="preserve"> Hot </w:t>
+      </w:r>
+      <w:proofErr w:type="spellStart"/>
+      <w:r>
+        <w:t>Neptunes</w:t>
+      </w:r>
+      <w:proofErr w:type="spellEnd"/>
+      <w:r>
+        <w:t xml:space="preserve"> ... and </w:t>
+      </w:r>
+      <w:proofErr w:type="spellStart"/>
+      <w:r>
+        <w:t>Below</w:t>
+      </w:r>
+      <w:proofErr w:type="spellEnd"/>
+    </w:p>
+    <w:p>
+      <w:r>
+        <w:t>El flujo de luz que proviene de la estrella se escala a un valor unitario cuando el planeta no está en tránsito.</w:t>
+      </w:r>
+    </w:p>
+    <w:p>
+      <w:r>
+        <w:lastRenderedPageBreak/>
         <w:t>Con este método se puede calcular la velocidad en esa parte de la órbita, el radio del exoplaneta y por ende su volumen.</w:t>
       </w:r>
-    </w:p>
-    <w:p>
-      <w:pPr>
-        <w:rPr>
-          <w:b/>
-        </w:rPr>
-      </w:pPr>
-      <w:r>
-        <w:rPr>
-          <w:b/>
-        </w:rPr>
+      <w:r>
+        <w:t xml:space="preserve"> Es importante aclarar que cuando se observan las estrellas su brillo es mayor en el centro y más oscuro en el borde, esto debido a que en el centro la trayectoria del fotón es más directa y en el borde es más oblicua, este efecto se llama oscurecimiento del borde (limb darkening). </w:t>
+      </w:r>
+      <w:r>
+        <w:t>Mientras el tránsito del planeta sea más cercano al centro de la estrella mayor será la reducción del brillo, esto se puede ver en la siguiente figura.</w:t>
+      </w:r>
+    </w:p>
+    <w:p>
+      <w:r>
+        <w:drawing>
+          <wp:inline distT="0" distB="0" distL="0" distR="0" wp14:anchorId="38A413EC" wp14:editId="0D0DF075">
+            <wp:extent cx="5612130" cy="2644775"/>
+            <wp:effectExtent l="0" t="0" r="7620" b="3175"/>
+            <wp:docPr id="5" name="Imagen 5"/>
+            <wp:cNvGraphicFramePr>
+              <a:graphicFrameLocks xmlns:a="http://schemas.openxmlformats.org/drawingml/2006/main" noChangeAspect="1"/>
+            </wp:cNvGraphicFramePr>
+            <a:graphic xmlns:a="http://schemas.openxmlformats.org/drawingml/2006/main">
+              <a:graphicData uri="http://schemas.openxmlformats.org/drawingml/2006/picture">
+                <pic:pic xmlns:pic="http://schemas.openxmlformats.org/drawingml/2006/picture">
+                  <pic:nvPicPr>
+                    <pic:cNvPr id="1" name=""/>
+                    <pic:cNvPicPr/>
+                  </pic:nvPicPr>
+                  <pic:blipFill>
+                    <a:blip r:embed="rId8"/>
+                    <a:stretch>
+                      <a:fillRect/>
+                    </a:stretch>
+                  </pic:blipFill>
+                  <pic:spPr>
+                    <a:xfrm>
+                      <a:off x="0" y="0"/>
+                      <a:ext cx="5612130" cy="2644775"/>
+                    </a:xfrm>
+                    <a:prstGeom prst="rect">
+                      <a:avLst/>
+                    </a:prstGeom>
+                  </pic:spPr>
+                </pic:pic>
+              </a:graphicData>
+            </a:graphic>
+          </wp:inline>
+        </w:drawing>
+      </w:r>
+    </w:p>
+    <w:p>
+      <w:r>
+        <w:t>Si el tránsito ocurre lejos del centro de la estrella, su tiempo de tránsito disminuirá y su flujo relativo no llegará a su mínimo valor debido a los efectos del oscurecimiento del borde.</w:t>
+      </w:r>
+    </w:p>
+    <w:p>
+      <w:r>
+        <w:t>Para los casos en los que se calculen parámetros de HD63433B a través de este método, no se va a tener en cuenta los efectos del oscurecimiento del borde.</w:t>
+      </w:r>
+    </w:p>
+    <w:p>
+      <w:pPr>
+        <w:rPr>
+          <w:b/>
+        </w:rPr>
+      </w:pPr>
+      <w:r>
+        <w:rPr>
+          <w:b/>
+        </w:rPr>
+        <w:t>Metodología</w:t>
+      </w:r>
+    </w:p>
+    <w:p>
+      <w:pPr>
+        <w:rPr>
+          <w:bCs/>
+        </w:rPr>
+      </w:pPr>
+      <w:r>
+        <w:rPr>
+          <w:bCs/>
+        </w:rPr>
+        <w:t xml:space="preserve">A </w:t>
+      </w:r>
+      <w:r>
+        <w:rPr>
+          <w:bCs/>
+        </w:rPr>
+        <w:t>continuación,</w:t>
+      </w:r>
+      <w:r>
+        <w:rPr>
+          <w:bCs/>
+        </w:rPr>
+        <w:t xml:space="preserve"> se determinará matemáticamente las ecuaciones necesarias para determinar las características del exoplaneta en cuestión.</w:t>
+      </w:r>
+    </w:p>
+    <w:p>
+      <w:pPr>
+        <w:rPr>
+          <w:b/>
+          <w:bCs/>
+        </w:rPr>
+      </w:pPr>
+      <w:r>
+        <w:rPr>
+          <w:b/>
+          <w:bCs/>
+        </w:rPr>
+        <w:t>Radio</w:t>
+      </w:r>
+      <w:r>
+        <w:rPr>
+          <w:b/>
+          <w:bCs/>
+        </w:rPr>
+        <w:t>,</w:t>
+      </w:r>
+      <w:r>
+        <w:rPr>
+          <w:b/>
+          <w:bCs/>
+        </w:rPr>
+        <w:t xml:space="preserve"> </w:t>
+      </w:r>
+      <w:r>
+        <w:rPr>
+          <w:b/>
+          <w:bCs/>
+        </w:rPr>
+        <w:t>v</w:t>
+      </w:r>
+      <w:r>
+        <w:rPr>
+          <w:b/>
+          <w:bCs/>
+        </w:rPr>
+        <w:t>olumen</w:t>
+      </w:r>
+      <w:r>
+        <w:rPr>
+          <w:b/>
+          <w:bCs/>
+        </w:rPr>
+        <w:t xml:space="preserve"> y periodo</w:t>
+      </w:r>
+    </w:p>
+    <w:p>
+      <w:r>
+        <w:t>Para determinar el radio del exoplaneta usaremos el método de tránsito</w:t>
+      </w:r>
+      <w:r>
+        <w:t>, de esta manera sabemos que el brillo de la estrella es proporcional al área visible de esta y la sombra del exoplaneta es proporcional a su tamaño.</w:t>
+      </w:r>
+    </w:p>
+    <w:p>
+      <w:r>
+        <w:t>Tendríamos entonces que el brillo de la estrella cuando no transita ningún cuerpo frente a ella es</w:t>
+      </w:r>
+    </w:p>
+    <w:p>
+      <w:pPr>
+        <w:rPr>
+          <w:rFonts w:eastAsiaTheme="minorEastAsia"/>
+        </w:rPr>
+      </w:pPr>
+      <m:oMath>
+        <m:r>
+          <w:rPr>
+            <w:rFonts w:ascii="Cambria Math" w:hAnsi="Cambria Math"/>
+          </w:rPr>
+          <m:t>π</m:t>
+        </m:r>
+        <m:sSup>
+          <m:sSupPr>
+            <m:ctrlPr>
+              <w:rPr>
+                <w:rFonts w:ascii="Cambria Math" w:hAnsi="Cambria Math"/>
+                <w:i/>
+              </w:rPr>
+            </m:ctrlPr>
+          </m:sSupPr>
+          <m:e>
+            <m:sSub>
+              <m:sSubPr>
+                <m:ctrlPr>
+                  <w:rPr>
+                    <w:rFonts w:ascii="Cambria Math" w:hAnsi="Cambria Math"/>
+                    <w:i/>
+                  </w:rPr>
+                </m:ctrlPr>
+              </m:sSubPr>
+              <m:e>
+                <m:r>
+                  <w:rPr>
+                    <w:rFonts w:ascii="Cambria Math" w:hAnsi="Cambria Math"/>
+                  </w:rPr>
+                  <m:t>R</m:t>
+                </m:r>
+              </m:e>
+              <m:sub>
+                <m:r>
+                  <w:rPr>
+                    <w:rFonts w:ascii="Cambria Math" w:hAnsi="Cambria Math"/>
+                  </w:rPr>
+                  <m:t>*</m:t>
+                </m:r>
+              </m:sub>
+            </m:sSub>
+          </m:e>
+          <m:sup>
+            <m:r>
+              <w:rPr>
+                <w:rFonts w:ascii="Cambria Math" w:hAnsi="Cambria Math"/>
+              </w:rPr>
+              <m:t>2</m:t>
+            </m:r>
+          </m:sup>
+        </m:sSup>
+      </m:oMath>
+      <w:r>
+        <w:rPr>
+          <w:rFonts w:eastAsiaTheme="minorEastAsia"/>
+        </w:rPr>
+        <w:t xml:space="preserve"> y cuando hay tránsito entonces sería de </w:t>
+      </w:r>
+      <m:oMath>
+        <m:r>
+          <w:rPr>
+            <w:rFonts w:ascii="Cambria Math" w:hAnsi="Cambria Math"/>
+          </w:rPr>
+          <m:t>π</m:t>
+        </m:r>
+        <m:sSup>
+          <m:sSupPr>
+            <m:ctrlPr>
+              <w:rPr>
+                <w:rFonts w:ascii="Cambria Math" w:hAnsi="Cambria Math"/>
+                <w:i/>
+              </w:rPr>
+            </m:ctrlPr>
+          </m:sSupPr>
+          <m:e>
+            <m:sSub>
+              <m:sSubPr>
+                <m:ctrlPr>
+                  <w:rPr>
+                    <w:rFonts w:ascii="Cambria Math" w:hAnsi="Cambria Math"/>
+                    <w:i/>
+                  </w:rPr>
+                </m:ctrlPr>
+              </m:sSubPr>
+              <m:e>
+                <m:r>
+                  <w:rPr>
+                    <w:rFonts w:ascii="Cambria Math" w:hAnsi="Cambria Math"/>
+                  </w:rPr>
+                  <m:t>R</m:t>
+                </m:r>
+              </m:e>
+              <m:sub>
+                <m:r>
+                  <w:rPr>
+                    <w:rFonts w:ascii="Cambria Math" w:hAnsi="Cambria Math"/>
+                  </w:rPr>
+                  <m:t>*</m:t>
+                </m:r>
+              </m:sub>
+            </m:sSub>
+          </m:e>
+          <m:sup>
+            <m:r>
+              <w:rPr>
+                <w:rFonts w:ascii="Cambria Math" w:hAnsi="Cambria Math"/>
+              </w:rPr>
+              <m:t>2</m:t>
+            </m:r>
+          </m:sup>
+        </m:sSup>
+        <m:r>
+          <w:rPr>
+            <w:rFonts w:ascii="Cambria Math" w:hAnsi="Cambria Math"/>
+          </w:rPr>
+          <m:t>-</m:t>
+        </m:r>
+        <m:r>
+          <w:rPr>
+            <w:rFonts w:ascii="Cambria Math" w:hAnsi="Cambria Math"/>
+          </w:rPr>
+          <m:t>π</m:t>
+        </m:r>
+        <m:sSup>
+          <m:sSupPr>
+            <m:ctrlPr>
+              <w:rPr>
+                <w:rFonts w:ascii="Cambria Math" w:hAnsi="Cambria Math"/>
+                <w:i/>
+              </w:rPr>
+            </m:ctrlPr>
+          </m:sSupPr>
+          <m:e>
+            <m:r>
+              <w:rPr>
+                <w:rFonts w:ascii="Cambria Math" w:hAnsi="Cambria Math"/>
+              </w:rPr>
+              <m:t>r</m:t>
+            </m:r>
+          </m:e>
+          <m:sup>
+            <m:r>
+              <w:rPr>
+                <w:rFonts w:ascii="Cambria Math" w:hAnsi="Cambria Math"/>
+              </w:rPr>
+              <m:t>2</m:t>
+            </m:r>
+          </m:sup>
+        </m:sSup>
+      </m:oMath>
+      <w:r>
+        <w:rPr>
+          <w:rFonts w:eastAsiaTheme="minorEastAsia"/>
+        </w:rPr>
+        <w:t xml:space="preserve">, donde </w:t>
+      </w:r>
+      <m:oMath>
+        <m:sSub>
+          <m:sSubPr>
+            <m:ctrlPr>
+              <w:rPr>
+                <w:rFonts w:ascii="Cambria Math" w:eastAsiaTheme="minorEastAsia" w:hAnsi="Cambria Math"/>
+                <w:i/>
+              </w:rPr>
+            </m:ctrlPr>
+          </m:sSubPr>
+          <m:e>
+            <m:r>
+              <w:rPr>
+                <w:rFonts w:ascii="Cambria Math" w:eastAsiaTheme="minorEastAsia" w:hAnsi="Cambria Math"/>
+              </w:rPr>
+              <m:t>R</m:t>
+            </m:r>
+          </m:e>
+          <m:sub>
+            <m:r>
+              <w:rPr>
+                <w:rFonts w:ascii="Cambria Math" w:eastAsiaTheme="minorEastAsia" w:hAnsi="Cambria Math"/>
+              </w:rPr>
+              <m:t>*</m:t>
+            </m:r>
+          </m:sub>
+        </m:sSub>
+      </m:oMath>
+      <w:r>
+        <w:rPr>
+          <w:rFonts w:eastAsiaTheme="minorEastAsia"/>
+        </w:rPr>
+        <w:t xml:space="preserve"> es el radio de la estrella y </w:t>
+      </w:r>
+      <m:oMath>
+        <m:r>
+          <w:rPr>
+            <w:rFonts w:ascii="Cambria Math" w:eastAsiaTheme="minorEastAsia" w:hAnsi="Cambria Math"/>
+          </w:rPr>
+          <m:t>r</m:t>
+        </m:r>
+      </m:oMath>
+      <w:r>
+        <w:rPr>
+          <w:rFonts w:eastAsiaTheme="minorEastAsia"/>
+        </w:rPr>
+        <w:t xml:space="preserve"> es el radio del exoplaneta</w:t>
+      </w:r>
+    </w:p>
+    <w:p>
+      <w:r>
         <w:lastRenderedPageBreak/>
-        <w:t>Metodología</w:t>
-      </w:r>
+        <w:drawing>
+          <wp:inline distT="0" distB="0" distL="0" distR="0" wp14:anchorId="4A85A64F" wp14:editId="47DD1FE9">
+            <wp:extent cx="5612130" cy="2094865"/>
+            <wp:effectExtent l="0" t="0" r="7620" b="635"/>
+            <wp:docPr id="6" name="Imagen 6"/>
+            <wp:cNvGraphicFramePr>
+              <a:graphicFrameLocks xmlns:a="http://schemas.openxmlformats.org/drawingml/2006/main" noChangeAspect="1"/>
+            </wp:cNvGraphicFramePr>
+            <a:graphic xmlns:a="http://schemas.openxmlformats.org/drawingml/2006/main">
+              <a:graphicData uri="http://schemas.openxmlformats.org/drawingml/2006/picture">
+                <pic:pic xmlns:pic="http://schemas.openxmlformats.org/drawingml/2006/picture">
+                  <pic:nvPicPr>
+                    <pic:cNvPr id="1" name=""/>
+                    <pic:cNvPicPr/>
+                  </pic:nvPicPr>
+                  <pic:blipFill>
+                    <a:blip r:embed="rId9"/>
+                    <a:stretch>
+                      <a:fillRect/>
+                    </a:stretch>
+                  </pic:blipFill>
+                  <pic:spPr>
+                    <a:xfrm>
+                      <a:off x="0" y="0"/>
+                      <a:ext cx="5612130" cy="2094865"/>
+                    </a:xfrm>
+                    <a:prstGeom prst="rect">
+                      <a:avLst/>
+                    </a:prstGeom>
+                  </pic:spPr>
+                </pic:pic>
+              </a:graphicData>
+            </a:graphic>
+          </wp:inline>
+        </w:drawing>
+      </w:r>
+    </w:p>
+    <w:p>
+      <w:pPr>
+        <w:jc w:val="center"/>
+      </w:pPr>
+      <w:r>
+        <w:t>Curva de luz teniendo en cuenta el radio de la estrella y del exoplaneta aún no relacionadas</w:t>
+      </w:r>
+    </w:p>
+    <w:p>
+      <w:r>
+        <w:t xml:space="preserve">Si dividimos estos valores por el área de la estrella entonces tendremos el brillo o flujo de luz relativo a la estrella y la diferencia de estos flujos de luz es  </w:t>
+      </w:r>
+      <m:oMath>
+        <m:f>
+          <m:fPr>
+            <m:ctrlPr>
+              <w:rPr>
+                <w:rFonts w:ascii="Cambria Math" w:eastAsia="Cambria Math" w:hAnsi="Cambria Math"/>
+                <w:i/>
+                <w:iCs/>
+                <w:color w:val="000000" w:themeColor="text1"/>
+                <w:kern w:val="24"/>
+                <w:sz w:val="36"/>
+                <w:szCs w:val="36"/>
+              </w:rPr>
+            </m:ctrlPr>
+          </m:fPr>
+          <m:num>
+            <m:sSup>
+              <m:sSupPr>
+                <m:ctrlPr>
+                  <w:rPr>
+                    <w:rFonts w:ascii="Cambria Math" w:eastAsia="Cambria Math" w:hAnsi="Cambria Math"/>
+                    <w:i/>
+                    <w:iCs/>
+                    <w:color w:val="000000" w:themeColor="text1"/>
+                    <w:kern w:val="24"/>
+                    <w:sz w:val="36"/>
+                    <w:szCs w:val="36"/>
+                  </w:rPr>
+                </m:ctrlPr>
+              </m:sSupPr>
+              <m:e>
+                <m:r>
+                  <w:rPr>
+                    <w:rFonts w:ascii="Cambria Math" w:eastAsia="Cambria Math" w:hAnsi="Cambria Math"/>
+                    <w:color w:val="000000" w:themeColor="text1"/>
+                    <w:kern w:val="24"/>
+                    <w:sz w:val="36"/>
+                    <w:szCs w:val="36"/>
+                  </w:rPr>
+                  <m:t>r</m:t>
+                </m:r>
+              </m:e>
+              <m:sup>
+                <m:r>
+                  <w:rPr>
+                    <w:rFonts w:ascii="Cambria Math" w:eastAsia="Cambria Math" w:hAnsi="Cambria Math"/>
+                    <w:color w:val="000000" w:themeColor="text1"/>
+                    <w:kern w:val="24"/>
+                    <w:sz w:val="36"/>
+                    <w:szCs w:val="36"/>
+                  </w:rPr>
+                  <m:t>2</m:t>
+                </m:r>
+              </m:sup>
+            </m:sSup>
+          </m:num>
+          <m:den>
+            <m:sSup>
+              <m:sSupPr>
+                <m:ctrlPr>
+                  <w:rPr>
+                    <w:rFonts w:ascii="Cambria Math" w:eastAsia="Cambria Math" w:hAnsi="Cambria Math"/>
+                    <w:i/>
+                    <w:iCs/>
+                    <w:color w:val="000000" w:themeColor="text1"/>
+                    <w:kern w:val="24"/>
+                    <w:sz w:val="36"/>
+                    <w:szCs w:val="36"/>
+                  </w:rPr>
+                </m:ctrlPr>
+              </m:sSupPr>
+              <m:e>
+                <m:sSub>
+                  <m:sSubPr>
+                    <m:ctrlPr>
+                      <w:rPr>
+                        <w:rFonts w:ascii="Cambria Math" w:eastAsia="Cambria Math" w:hAnsi="Cambria Math"/>
+                        <w:i/>
+                        <w:iCs/>
+                        <w:color w:val="000000" w:themeColor="text1"/>
+                        <w:kern w:val="24"/>
+                        <w:sz w:val="36"/>
+                        <w:szCs w:val="36"/>
+                      </w:rPr>
+                    </m:ctrlPr>
+                  </m:sSubPr>
+                  <m:e>
+                    <m:r>
+                      <w:rPr>
+                        <w:rFonts w:ascii="Cambria Math" w:eastAsia="Cambria Math" w:hAnsi="Cambria Math"/>
+                        <w:color w:val="000000" w:themeColor="text1"/>
+                        <w:kern w:val="24"/>
+                        <w:sz w:val="36"/>
+                        <w:szCs w:val="36"/>
+                      </w:rPr>
+                      <m:t>R</m:t>
+                    </m:r>
+                  </m:e>
+                  <m:sub>
+                    <m:r>
+                      <w:rPr>
+                        <w:rFonts w:ascii="Cambria Math" w:eastAsia="Cambria Math" w:hAnsi="Cambria Math"/>
+                        <w:color w:val="000000" w:themeColor="text1"/>
+                        <w:kern w:val="24"/>
+                        <w:sz w:val="36"/>
+                        <w:szCs w:val="36"/>
+                      </w:rPr>
+                      <m:t>*</m:t>
+                    </m:r>
+                  </m:sub>
+                </m:sSub>
+              </m:e>
+              <m:sup>
+                <m:r>
+                  <w:rPr>
+                    <w:rFonts w:ascii="Cambria Math" w:eastAsia="Cambria Math" w:hAnsi="Cambria Math"/>
+                    <w:color w:val="000000" w:themeColor="text1"/>
+                    <w:kern w:val="24"/>
+                    <w:sz w:val="36"/>
+                    <w:szCs w:val="36"/>
+                  </w:rPr>
+                  <m:t>2</m:t>
+                </m:r>
+              </m:sup>
+            </m:sSup>
+          </m:den>
+        </m:f>
+      </m:oMath>
+    </w:p>
+    <w:p>
+      <w:r>
+        <w:drawing>
+          <wp:inline distT="0" distB="0" distL="0" distR="0" wp14:anchorId="74BB26B1" wp14:editId="08025EA2">
+            <wp:extent cx="5612130" cy="2028190"/>
+            <wp:effectExtent l="0" t="0" r="7620" b="0"/>
+            <wp:docPr id="7" name="Imagen 7"/>
+            <wp:cNvGraphicFramePr>
+              <a:graphicFrameLocks xmlns:a="http://schemas.openxmlformats.org/drawingml/2006/main" noChangeAspect="1"/>
+            </wp:cNvGraphicFramePr>
+            <a:graphic xmlns:a="http://schemas.openxmlformats.org/drawingml/2006/main">
+              <a:graphicData uri="http://schemas.openxmlformats.org/drawingml/2006/picture">
+                <pic:pic xmlns:pic="http://schemas.openxmlformats.org/drawingml/2006/picture">
+                  <pic:nvPicPr>
+                    <pic:cNvPr id="1" name=""/>
+                    <pic:cNvPicPr/>
+                  </pic:nvPicPr>
+                  <pic:blipFill>
+                    <a:blip r:embed="rId10"/>
+                    <a:stretch>
+                      <a:fillRect/>
+                    </a:stretch>
+                  </pic:blipFill>
+                  <pic:spPr>
+                    <a:xfrm>
+                      <a:off x="0" y="0"/>
+                      <a:ext cx="5612130" cy="2028190"/>
+                    </a:xfrm>
+                    <a:prstGeom prst="rect">
+                      <a:avLst/>
+                    </a:prstGeom>
+                  </pic:spPr>
+                </pic:pic>
+              </a:graphicData>
+            </a:graphic>
+          </wp:inline>
+        </w:drawing>
+      </w:r>
+    </w:p>
+    <w:p>
+      <w:r>
+        <w:t>Así se determinaría el radio del exoplaneta teniendo en cuenta el radio de la estrella</w:t>
+      </w:r>
+    </w:p>
+    <w:p>
+      <w:r>
+        <w:t>Para determinar el volumen de un exoplaneta es necesario conocer el radio, y dado que lo acabamos de resolver simplemente será necesaria una fórmula de geometría básica</w:t>
+      </w:r>
+    </w:p>
+    <w:p>
+      <w:pPr>
+        <w:rPr>
+          <w:rFonts w:eastAsiaTheme="minorEastAsia"/>
+        </w:rPr>
+      </w:pPr>
+      <m:oMathPara>
+        <m:oMath>
+          <m:r>
+            <w:rPr>
+              <w:rFonts w:ascii="Cambria Math" w:hAnsi="Cambria Math"/>
+            </w:rPr>
+            <m:t>V=</m:t>
+          </m:r>
+          <m:f>
+            <m:fPr>
+              <m:ctrlPr>
+                <w:rPr>
+                  <w:rFonts w:ascii="Cambria Math" w:hAnsi="Cambria Math"/>
+                  <w:i/>
+                </w:rPr>
+              </m:ctrlPr>
+            </m:fPr>
+            <m:num>
+              <m:r>
+                <w:rPr>
+                  <w:rFonts w:ascii="Cambria Math" w:hAnsi="Cambria Math"/>
+                </w:rPr>
+                <m:t>4</m:t>
+              </m:r>
+            </m:num>
+            <m:den>
+              <m:r>
+                <w:rPr>
+                  <w:rFonts w:ascii="Cambria Math" w:hAnsi="Cambria Math"/>
+                </w:rPr>
+                <m:t>3</m:t>
+              </m:r>
+            </m:den>
+          </m:f>
+          <m:r>
+            <w:rPr>
+              <w:rFonts w:ascii="Cambria Math" w:hAnsi="Cambria Math"/>
+            </w:rPr>
+            <m:t>π</m:t>
+          </m:r>
+          <m:sSup>
+            <m:sSupPr>
+              <m:ctrlPr>
+                <w:rPr>
+                  <w:rFonts w:ascii="Cambria Math" w:hAnsi="Cambria Math"/>
+                  <w:i/>
+                </w:rPr>
+              </m:ctrlPr>
+            </m:sSupPr>
+            <m:e>
+              <m:r>
+                <w:rPr>
+                  <w:rFonts w:ascii="Cambria Math" w:hAnsi="Cambria Math"/>
+                </w:rPr>
+                <m:t>r</m:t>
+              </m:r>
+            </m:e>
+            <m:sup>
+              <m:r>
+                <w:rPr>
+                  <w:rFonts w:ascii="Cambria Math" w:hAnsi="Cambria Math"/>
+                </w:rPr>
+                <m:t>3</m:t>
+              </m:r>
+            </m:sup>
+          </m:sSup>
+        </m:oMath>
+      </m:oMathPara>
+    </w:p>
+    <w:p>
+      <w:pPr>
+        <w:rPr>
+          <w:rFonts w:eastAsiaTheme="minorEastAsia"/>
+        </w:rPr>
+      </w:pPr>
+      <w:r>
+        <w:rPr>
+          <w:rFonts w:eastAsiaTheme="minorEastAsia"/>
+        </w:rPr>
+        <w:t xml:space="preserve">Para determinar el periodo también </w:t>
+      </w:r>
+      <w:r>
+        <w:rPr>
+          <w:rFonts w:eastAsiaTheme="minorEastAsia"/>
+        </w:rPr>
+        <w:t xml:space="preserve">se puede utilizar este método, </w:t>
+      </w:r>
+      <w:r>
+        <w:rPr>
+          <w:rFonts w:eastAsiaTheme="minorEastAsia"/>
+        </w:rPr>
+        <w:t>se busca en la curva de luz dos descensos similares del brillo y se determina el tiempo que transcurrió entre uno y el otro, se utiliza como punto de referencia el valor mínimo de caída del flujo de luz.</w:t>
+      </w:r>
+    </w:p>
+    <w:p>
+      <w:pPr>
+        <w:rPr>
+          <w:rFonts w:eastAsiaTheme="minorEastAsia"/>
+        </w:rPr>
+      </w:pPr>
+      <w:r>
+        <w:rPr>
+          <w:rFonts w:eastAsiaTheme="minorEastAsia"/>
+        </w:rPr>
+        <w:lastRenderedPageBreak/>
+        <w:drawing>
+          <wp:inline distT="0" distB="0" distL="0" distR="0" wp14:anchorId="5FA87A88" wp14:editId="28D5743B">
+            <wp:extent cx="5612130" cy="2234565"/>
+            <wp:effectExtent l="0" t="0" r="7620" b="0"/>
+            <wp:docPr id="9" name="Imagen 9"/>
+            <wp:cNvGraphicFramePr>
+              <a:graphicFrameLocks xmlns:a="http://schemas.openxmlformats.org/drawingml/2006/main" noChangeAspect="1"/>
+            </wp:cNvGraphicFramePr>
+            <a:graphic xmlns:a="http://schemas.openxmlformats.org/drawingml/2006/main">
+              <a:graphicData uri="http://schemas.openxmlformats.org/drawingml/2006/picture">
+                <pic:pic xmlns:pic="http://schemas.openxmlformats.org/drawingml/2006/picture">
+                  <pic:nvPicPr>
+                    <pic:cNvPr id="1" name=""/>
+                    <pic:cNvPicPr/>
+                  </pic:nvPicPr>
+                  <pic:blipFill>
+                    <a:blip r:embed="rId11"/>
+                    <a:stretch>
+                      <a:fillRect/>
+                    </a:stretch>
+                  </pic:blipFill>
+                  <pic:spPr>
+                    <a:xfrm>
+                      <a:off x="0" y="0"/>
+                      <a:ext cx="5612130" cy="2234565"/>
+                    </a:xfrm>
+                    <a:prstGeom prst="rect">
+                      <a:avLst/>
+                    </a:prstGeom>
+                  </pic:spPr>
+                </pic:pic>
+              </a:graphicData>
+            </a:graphic>
+          </wp:inline>
+        </w:drawing>
+      </w:r>
+    </w:p>
+    <w:p>
+      <w:pPr>
+        <w:jc w:val="center"/>
+        <w:rPr>
+          <w:rFonts w:eastAsiaTheme="minorEastAsia"/>
+        </w:rPr>
+      </w:pPr>
+      <w:r>
+        <w:rPr>
+          <w:rFonts w:eastAsiaTheme="minorEastAsia"/>
+        </w:rPr>
+        <w:t>Periodo de un exoplaneta según su curva de luz</w:t>
+      </w:r>
+    </w:p>
+    <w:p>
+      <w:pPr>
+        <w:rPr>
+          <w:b/>
+          <w:bCs/>
+        </w:rPr>
+      </w:pPr>
+      <w:r>
+        <w:rPr>
+          <w:b/>
+          <w:bCs/>
+        </w:rPr>
+        <w:t>Masa, densidad y distancia a la estrella</w:t>
+      </w:r>
+    </w:p>
+    <w:p>
+      <w:pPr>
+        <w:rPr>
+          <w:b/>
+          <w:bCs/>
+        </w:rPr>
+      </w:pPr>
     </w:p>
     <w:p>
       <w:pPr>
@@ -1924,7 +2771,7 @@
         </w:numPr>
       </w:pPr>
       <w:r>
-        <w:t>Cálculo del radio y volumen</w:t>
+        <w:t>Masa y densidad</w:t>
       </w:r>
     </w:p>
     <w:p>
@@ -1936,7 +2783,20 @@
         </w:numPr>
       </w:pPr>
       <w:r>
-        <w:t>Periodo y distancia a la estrella</w:t>
+        <w:t>Gravedad en la superficie</w:t>
+      </w:r>
+    </w:p>
+    <w:p>
+      <w:pPr>
+        <w:rPr>
+          <w:b/>
+        </w:rPr>
+      </w:pPr>
+      <w:r>
+        <w:rPr>
+          <w:b/>
+        </w:rPr>
+        <w:t>Resultados</w:t>
       </w:r>
     </w:p>
     <w:p>
@@ -1948,7 +2808,7 @@
         </w:numPr>
       </w:pPr>
       <w:r>
-        <w:t>Masa y densidad</w:t>
+        <w:t>Por qué el exoplaneta HD63433b</w:t>
       </w:r>
     </w:p>
     <w:p>
@@ -1960,20 +2820,7 @@
         </w:numPr>
       </w:pPr>
       <w:r>
-        <w:t>Gravedad en la superficie</w:t>
-      </w:r>
-    </w:p>
-    <w:p>
-      <w:pPr>
-        <w:rPr>
-          <w:b/>
-        </w:rPr>
-      </w:pPr>
-      <w:r>
-        <w:rPr>
-          <w:b/>
-        </w:rPr>
-        <w:t>Resultados</w:t>
+        <w:t>Cálculos realizados</w:t>
       </w:r>
     </w:p>
     <w:p>
@@ -1985,30 +2832,6 @@
         </w:numPr>
       </w:pPr>
       <w:r>
-        <w:t>Por qué el exoplaneta HD63433b</w:t>
-      </w:r>
-    </w:p>
-    <w:p>
-      <w:pPr>
-        <w:pStyle w:val="Prrafodelista"/>
-        <w:numPr>
-          <w:ilvl w:val="0"/>
-          <w:numId w:val="1"/>
-        </w:numPr>
-      </w:pPr>
-      <w:r>
-        <w:t>Cálculos realizados</w:t>
-      </w:r>
-    </w:p>
-    <w:p>
-      <w:pPr>
-        <w:pStyle w:val="Prrafodelista"/>
-        <w:numPr>
-          <w:ilvl w:val="0"/>
-          <w:numId w:val="1"/>
-        </w:numPr>
-      </w:pPr>
-      <w:r>
         <w:t>Conclusiones</w:t>
       </w:r>
     </w:p>
@@ -2025,6 +2848,20 @@
           <w:b/>
         </w:rPr>
       </w:pPr>
+    </w:p>
+    <w:p>
+      <w:pPr>
+        <w:rPr>
+          <w:b/>
+        </w:rPr>
+      </w:pPr>
+    </w:p>
+    <w:p>
+      <w:pPr>
+        <w:rPr>
+          <w:b/>
+        </w:rPr>
+      </w:pPr>
       <w:r>
         <w:rPr>
           <w:b/>
@@ -2034,8 +2871,13 @@
     </w:p>
     <w:p>
       <w:r>
-        <w:t>[1] Taxonomía de Plávalová</w:t>
-      </w:r>
+        <w:t xml:space="preserve">[1] Taxonomía de </w:t>
+      </w:r>
+      <w:proofErr w:type="spellStart"/>
+      <w:r>
+        <w:t>Plávalová</w:t>
+      </w:r>
+      <w:proofErr w:type="spellEnd"/>
     </w:p>
     <w:p>
       <w:r>
@@ -2047,13 +2889,52 @@
     </w:p>
     <w:p>
       <w:r>
-        <w:t>Fischer – radial velocity</w:t>
-      </w:r>
-    </w:p>
-    <w:p>
-      <w:r>
-        <w:t>From Hot Jupiters to Hot Neptunes ... and Below</w:t>
-      </w:r>
+        <w:t xml:space="preserve">Fischer – radial </w:t>
+      </w:r>
+      <w:proofErr w:type="spellStart"/>
+      <w:r>
+        <w:t>velocity</w:t>
+      </w:r>
+      <w:proofErr w:type="spellEnd"/>
+    </w:p>
+    <w:p>
+      <w:proofErr w:type="spellStart"/>
+      <w:r>
+        <w:t>From</w:t>
+      </w:r>
+      <w:proofErr w:type="spellEnd"/>
+      <w:r>
+        <w:t xml:space="preserve"> Hot </w:t>
+      </w:r>
+      <w:proofErr w:type="spellStart"/>
+      <w:r>
+        <w:t>Jupiters</w:t>
+      </w:r>
+      <w:proofErr w:type="spellEnd"/>
+      <w:r>
+        <w:t xml:space="preserve"> </w:t>
+      </w:r>
+      <w:proofErr w:type="spellStart"/>
+      <w:r>
+        <w:t>to</w:t>
+      </w:r>
+      <w:proofErr w:type="spellEnd"/>
+      <w:r>
+        <w:t xml:space="preserve"> Hot </w:t>
+      </w:r>
+      <w:proofErr w:type="spellStart"/>
+      <w:r>
+        <w:t>Neptunes</w:t>
+      </w:r>
+      <w:proofErr w:type="spellEnd"/>
+      <w:r>
+        <w:t xml:space="preserve"> ... and </w:t>
+      </w:r>
+      <w:proofErr w:type="spellStart"/>
+      <w:r>
+        <w:t>Below</w:t>
+      </w:r>
+      <w:proofErr w:type="spellEnd"/>
     </w:p>
     <w:sectPr>
       <w:pgSz w:w="12240" w:h="15840"/>
@@ -2587,7 +3468,6 @@
   <w:style w:type="character" w:default="1" w:styleId="Fuentedeprrafopredeter">
     <w:name w:val="Default Paragraph Font"/>
     <w:uiPriority w:val="1"/>
-    <w:semiHidden/>
     <w:unhideWhenUsed/>
   </w:style>
   <w:style w:type="table" w:default="1" w:styleId="Tablanormal">

</xml_diff>